<commit_message>
cv Updated CV with latest experience and skills
</commit_message>
<xml_diff>
--- a/public/CV.docx
+++ b/public/CV.docx
@@ -145,6 +145,9 @@
         <w:t>Third</w:t>
       </w:r>
       <w:r>
+        <w:t xml:space="preserve"> </w:t>
+      </w:r>
+      <w:r>
         <w:t>Year</w:t>
       </w:r>
       <w:r>
@@ -185,6 +188,8 @@
         </w:numPr>
         <w:rPr>
           <w:rFonts w:ascii="Cambria" w:eastAsia="Cambria" w:hAnsi="Cambria" w:cs="Cambria"/>
+          <w:b/>
+          <w:bCs/>
           <w:color w:val="000000" w:themeColor="text1"/>
         </w:rPr>
       </w:pPr>
@@ -193,7 +198,37 @@
           <w:rFonts w:ascii="Cambria" w:eastAsia="Cambria" w:hAnsi="Cambria" w:cs="Cambria"/>
           <w:color w:val="000000" w:themeColor="text1"/>
         </w:rPr>
-        <w:t>- Full Stack Web Development (In Progress)</w:t>
+        <w:t>-</w:t>
+      </w:r>
+      <w:r>
+        <w:rPr>
+          <w:rFonts w:ascii="Cambria" w:eastAsia="Cambria" w:hAnsi="Cambria" w:cs="Cambria"/>
+          <w:color w:val="000000" w:themeColor="text1"/>
+        </w:rPr>
+        <w:t>Frontend Developer</w:t>
+      </w:r>
+      <w:r>
+        <w:rPr>
+          <w:rFonts w:ascii="Cambria" w:eastAsia="Cambria" w:hAnsi="Cambria" w:cs="Cambria"/>
+          <w:b/>
+          <w:bCs/>
+          <w:color w:val="000000" w:themeColor="text1"/>
+        </w:rPr>
+        <w:t xml:space="preserve"> </w:t>
+      </w:r>
+      <w:r>
+        <w:rPr>
+          <w:rFonts w:ascii="Cambria" w:eastAsia="Cambria" w:hAnsi="Cambria" w:cs="Cambria"/>
+          <w:color w:val="000000" w:themeColor="text1"/>
+        </w:rPr>
+        <w:t>(In Progress)</w:t>
+      </w:r>
+      <w:r>
+        <w:rPr>
+          <w:rFonts w:ascii="Cambria" w:eastAsia="Cambria" w:hAnsi="Cambria" w:cs="Cambria"/>
+          <w:color w:val="000000" w:themeColor="text1"/>
+        </w:rPr>
+        <w:t>-Amit</w:t>
       </w:r>
     </w:p>
     <w:p>
@@ -357,7 +392,13 @@
         <w:t>• HTML, CSS, JavaScript</w:t>
       </w:r>
       <w:r>
-        <w:t>,React</w:t>
+        <w:t>,</w:t>
+      </w:r>
+      <w:r>
+        <w:t xml:space="preserve"> </w:t>
+      </w:r>
+      <w:r>
+        <w:t>React</w:t>
       </w:r>
     </w:p>
     <w:p>
@@ -1798,7 +1839,6 @@
   <w:style w:type="character" w:default="1" w:styleId="DefaultParagraphFont">
     <w:name w:val="Default Paragraph Font"/>
     <w:uiPriority w:val="1"/>
-    <w:semiHidden/>
     <w:unhideWhenUsed/>
   </w:style>
   <w:style w:type="table" w:default="1" w:styleId="TableNormal">

</xml_diff>